<commit_message>
(updated git link in cv doc)
</commit_message>
<xml_diff>
--- a/jps_php.docx
+++ b/jps_php.docx
@@ -86,7 +86,27 @@
           <w:sz w:val="24"/>
           <w:lang w:val="en-IN"/>
         </w:rPr>
-        <w:t>Flat 711, near Vishwakarma colony, Rajokari, South Delhi</w:t>
+        <w:t xml:space="preserve">Flat 711, near Vishwakarma colony, Rajokari, South Delhi </w:t>
+      </w:r>
+    </w:p>
+    <w:p>
+      <w:pPr>
+        <w:pStyle w:val="4"/>
+        <w:spacing w:line="240" w:lineRule="auto"/>
+        <w:rPr>
+          <w:rFonts w:hint="default"/>
+          <w:lang w:val="en-IN"/>
+        </w:rPr>
+      </w:pPr>
+      <w:bookmarkStart w:id="0" w:name="_GoBack"/>
+      <w:bookmarkEnd w:id="0"/>
+      <w:r>
+        <w:rPr>
+          <w:rFonts w:hint="default"/>
+          <w:sz w:val="24"/>
+          <w:lang w:val="en-IN"/>
+        </w:rPr>
+        <w:t>Github:- https://jps7828.github.io/cv/</w:t>
       </w:r>
     </w:p>
     <w:p>
@@ -3031,8 +3051,6 @@
         <w:ind w:left="2160" w:leftChars="0"/>
         <w:jc w:val="left"/>
       </w:pPr>
-      <w:bookmarkStart w:id="0" w:name="_GoBack"/>
-      <w:bookmarkEnd w:id="0"/>
     </w:p>
     <w:p>
       <w:pPr>

</xml_diff>